<commit_message>
Got around to compiling the classwork
</commit_message>
<xml_diff>
--- a/deliverables/3/ReportTemplate.docx
+++ b/deliverables/3/ReportTemplate.docx
@@ -237,28 +237,50 @@
         </w:rPr>
         <w:t>Member 1 Name:</w:t>
       </w:r>
-    </w:p>
-    <w:p>
-      <w:pPr>
+      <w:r>
         <w:rPr>
           <w:color w:val="000000" w:themeColor="text1"/>
           <w:sz w:val="36"/>
         </w:rPr>
-      </w:pPr>
-    </w:p>
-    <w:p>
-      <w:pPr>
-        <w:rPr>
-          <w:color w:val="000000" w:themeColor="text1"/>
-        </w:rPr>
-      </w:pPr>
-      <w:r>
+        <w:t xml:space="preserve"> Nicholas Hicks</w:t>
+      </w:r>
+    </w:p>
+    <w:p>
+      <w:pPr>
         <w:rPr>
           <w:color w:val="000000" w:themeColor="text1"/>
           <w:sz w:val="36"/>
         </w:rPr>
+      </w:pPr>
+    </w:p>
+    <w:p>
+      <w:pPr>
+        <w:rPr>
+          <w:color w:val="000000" w:themeColor="text1"/>
+          <w:sz w:val="36"/>
+        </w:rPr>
+      </w:pPr>
+      <w:r>
+        <w:rPr>
+          <w:color w:val="000000" w:themeColor="text1"/>
+          <w:sz w:val="36"/>
+        </w:rPr>
         <w:t>Member 2 Name:</w:t>
       </w:r>
+      <w:r>
+        <w:rPr>
+          <w:color w:val="000000" w:themeColor="text1"/>
+          <w:sz w:val="36"/>
+        </w:rPr>
+        <w:t xml:space="preserve"> Dane Halle</w:t>
+      </w:r>
+    </w:p>
+    <w:p>
+      <w:pPr>
+        <w:rPr>
+          <w:color w:val="000000" w:themeColor="text1"/>
+        </w:rPr>
+      </w:pPr>
     </w:p>
     <w:p>
       <w:r>
@@ -287,17 +309,42 @@
       </w:r>
     </w:p>
     <w:p>
-      <w:r>
-        <w:t>Wri</w:t>
-      </w:r>
-      <w:r>
-        <w:t xml:space="preserve">te your </w:t>
-      </w:r>
-      <w:r>
-        <w:t>summary and retrospective</w:t>
-      </w:r>
-      <w:r>
-        <w:t xml:space="preserve"> here.</w:t>
+      <w:pPr>
+        <w:spacing w:after="0" w:line="240" w:lineRule="auto"/>
+        <w:ind w:left="360"/>
+        <w:rPr>
+          <w:rFonts w:ascii="Segoe UI" w:eastAsia="Times New Roman" w:hAnsi="Segoe UI" w:cs="Segoe UI"/>
+          <w:sz w:val="21"/>
+          <w:szCs w:val="21"/>
+          <w:lang w:eastAsia="en-US"/>
+        </w:rPr>
+      </w:pPr>
+      <w:r>
+        <w:rPr>
+          <w:rFonts w:ascii="Segoe UI" w:eastAsia="Times New Roman" w:hAnsi="Segoe UI" w:cs="Segoe UI"/>
+          <w:sz w:val="21"/>
+          <w:szCs w:val="21"/>
+          <w:lang w:eastAsia="en-US"/>
+        </w:rPr>
+        <w:t xml:space="preserve">Selenium IDE is a useful and powerful tool. However, it is plagued with bugs and issues that made it difficult to use in an effective manner. There is time save in using this IDE as opposed to writing everything yourself but we often found debugging to be a </w:t>
+      </w:r>
+      <w:r>
+        <w:rPr>
+          <w:rFonts w:ascii="Segoe UI" w:eastAsia="Times New Roman" w:hAnsi="Segoe UI" w:cs="Segoe UI"/>
+          <w:sz w:val="21"/>
+          <w:szCs w:val="21"/>
+          <w:lang w:eastAsia="en-US"/>
+        </w:rPr>
+        <w:t>time-consuming</w:t>
+      </w:r>
+      <w:r>
+        <w:rPr>
+          <w:rFonts w:ascii="Segoe UI" w:eastAsia="Times New Roman" w:hAnsi="Segoe UI" w:cs="Segoe UI"/>
+          <w:sz w:val="21"/>
+          <w:szCs w:val="21"/>
+          <w:lang w:eastAsia="en-US"/>
+        </w:rPr>
+        <w:t xml:space="preserve"> aspect of this project. One part that was quite annoying was attempting to fulfill the FUN-WELCOME requirement with a test. Often times it would say that x text did not equal y text even though x and y were the same thing. We did enjoy the IDE when it worked. Being able to record actions was quite nice in testing a lot as well as figuring out commands we otherwise did not know how to use.</w:t>
       </w:r>
     </w:p>
     <w:p>
@@ -335,20 +382,340 @@
     </w:p>
     <w:p>
       <w:pPr>
+        <w:ind w:left="360"/>
+      </w:pPr>
+      <w:r>
+        <w:t>ID: DEFECT1-FUN-FIB</w:t>
+      </w:r>
+    </w:p>
+    <w:p>
+      <w:pPr>
+        <w:ind w:left="360"/>
+      </w:pPr>
+      <w:r>
+        <w:t>SUMMARY: When checking the Fibonacci of 10</w:t>
+      </w:r>
+      <w:r>
+        <w:t xml:space="preserve"> the value is incorrect</w:t>
+      </w:r>
+    </w:p>
+    <w:p>
+      <w:pPr>
+        <w:ind w:left="360"/>
+      </w:pPr>
+      <w:r>
+        <w:t>DESCRIPTION: Failure w</w:t>
+      </w:r>
+      <w:r>
+        <w:t>hen checking the Fibonacci of 10, the value should be 55, but the program shows 1!</w:t>
+      </w:r>
+    </w:p>
+    <w:p>
+      <w:pPr>
+        <w:ind w:left="360"/>
+      </w:pPr>
+      <w:r>
+        <w:t>REPRODUCTION STEPS:</w:t>
+      </w:r>
+    </w:p>
+    <w:p>
+      <w:pPr>
+        <w:ind w:left="360"/>
+      </w:pPr>
+      <w:r>
+        <w:tab/>
+        <w:t xml:space="preserve">1) navigate to </w:t>
+      </w:r>
+      <w:r>
+        <w:t>https://cs1632.appspot.com/fib</w:t>
+      </w:r>
+    </w:p>
+    <w:p>
+      <w:pPr>
+        <w:ind w:left="360"/>
+      </w:pPr>
+      <w:r>
+        <w:tab/>
+        <w:t>2) Enter 10</w:t>
+      </w:r>
+    </w:p>
+    <w:p>
+      <w:pPr>
+        <w:ind w:left="360"/>
+      </w:pPr>
+      <w:r>
+        <w:tab/>
+        <w:t>3) Press submit</w:t>
+      </w:r>
+    </w:p>
+    <w:p>
+      <w:pPr>
+        <w:ind w:left="360"/>
+      </w:pPr>
+      <w:r>
+        <w:t>EXPECTED BEHAVIOR: Show “Fibonacci of 10 is 55!”</w:t>
+      </w:r>
+    </w:p>
+    <w:p>
+      <w:pPr>
+        <w:ind w:left="360"/>
+      </w:pPr>
+      <w:r>
+        <w:t>OBSERVED BEHAVIOR: Show “Fibonacci of 10 is 1!”</w:t>
+      </w:r>
+    </w:p>
+    <w:p>
+      <w:pPr>
+        <w:ind w:left="360"/>
+      </w:pPr>
+    </w:p>
+    <w:p>
+      <w:pPr>
+        <w:ind w:left="360"/>
+      </w:pPr>
+      <w:r>
+        <w:t>ID: DEFECT</w:t>
+      </w:r>
+      <w:r>
+        <w:t>2</w:t>
+      </w:r>
+      <w:r>
+        <w:t>-</w:t>
+      </w:r>
+      <w:r>
+        <w:t>FUN-INVALID-VALUE</w:t>
+      </w:r>
+    </w:p>
+    <w:p>
+      <w:pPr>
+        <w:ind w:left="360"/>
+      </w:pPr>
+      <w:r>
+        <w:t xml:space="preserve">SUMMARY: When checking the </w:t>
+      </w:r>
+      <w:r>
+        <w:t>Factorial</w:t>
+      </w:r>
+      <w:r>
+        <w:t xml:space="preserve"> of </w:t>
+      </w:r>
+      <w:r>
+        <w:t>“taco”</w:t>
+      </w:r>
+      <w:r>
+        <w:t xml:space="preserve"> the </w:t>
+      </w:r>
+      <w:r>
+        <w:t>program crashes</w:t>
+      </w:r>
+    </w:p>
+    <w:p>
+      <w:pPr>
+        <w:ind w:left="360"/>
+      </w:pPr>
+      <w:r>
+        <w:t xml:space="preserve">DESCRIPTION: Failure when checking the Factorial of </w:t>
+      </w:r>
+      <w:r>
+        <w:t>“taco”</w:t>
+      </w:r>
+      <w:r>
+        <w:t xml:space="preserve">, the value should be </w:t>
+      </w:r>
+      <w:r>
+        <w:t>1, and the program crashes</w:t>
+      </w:r>
+    </w:p>
+    <w:p>
+      <w:pPr>
+        <w:ind w:left="360"/>
+      </w:pPr>
+      <w:r>
+        <w:t>REPRODUCTION STEPS:</w:t>
+      </w:r>
+    </w:p>
+    <w:p>
+      <w:pPr>
+        <w:ind w:left="360"/>
+      </w:pPr>
+      <w:r>
+        <w:tab/>
+        <w:t xml:space="preserve">1) navigate to </w:t>
+      </w:r>
+      <w:r>
+        <w:t>https://cs1632.appspot.com/f</w:t>
+      </w:r>
+      <w:r>
+        <w:t>act</w:t>
+      </w:r>
+    </w:p>
+    <w:p>
+      <w:pPr>
+        <w:ind w:left="360"/>
+      </w:pPr>
+      <w:r>
+        <w:tab/>
+        <w:t xml:space="preserve">2) Enter </w:t>
+      </w:r>
+      <w:r>
+        <w:t>“taco”</w:t>
+      </w:r>
+    </w:p>
+    <w:p>
+      <w:pPr>
+        <w:ind w:left="360"/>
+      </w:pPr>
+      <w:r>
+        <w:tab/>
+        <w:t>3) Press submit</w:t>
+      </w:r>
+    </w:p>
+    <w:p>
+      <w:pPr>
+        <w:ind w:left="360"/>
+      </w:pPr>
+      <w:r>
+        <w:t xml:space="preserve">EXPECTED BEHAVIOR: Show “Fibonacci of </w:t>
+      </w:r>
+      <w:r>
+        <w:t>taco</w:t>
+      </w:r>
+      <w:r>
+        <w:t xml:space="preserve"> is </w:t>
+      </w:r>
+      <w:r>
+        <w:t>1!”</w:t>
+      </w:r>
+    </w:p>
+    <w:p>
+      <w:pPr>
+        <w:ind w:left="360"/>
+      </w:pPr>
+      <w:r>
+        <w:t xml:space="preserve">OBSERVED BEHAVIOR: </w:t>
+      </w:r>
+      <w:r>
+        <w:t>White label error page</w:t>
+      </w:r>
+    </w:p>
+    <w:p>
+      <w:pPr>
+        <w:ind w:left="360"/>
+      </w:pPr>
+    </w:p>
+    <w:p>
+      <w:pPr>
+        <w:ind w:left="360"/>
+      </w:pPr>
+      <w:r>
+        <w:t>ID: DEFECT</w:t>
+      </w:r>
+      <w:r>
+        <w:t>3-FUN-HELLO-TRAILING</w:t>
+      </w:r>
+    </w:p>
+    <w:p>
+      <w:pPr>
+        <w:ind w:left="360"/>
+      </w:pPr>
+      <w:r>
+        <w:t xml:space="preserve">SUMMARY: When </w:t>
+      </w:r>
+      <w:r>
+        <w:t>adding “?taco” to the trailing url, the website does not display the correct thing</w:t>
+      </w:r>
+    </w:p>
+    <w:p>
+      <w:pPr>
+        <w:ind w:left="360"/>
+      </w:pPr>
+      <w:r>
+        <w:t xml:space="preserve">DESCRIPTION: When adding “?taco” to the trailing url, the website </w:t>
+      </w:r>
+      <w:r>
+        <w:t xml:space="preserve">displays Hello CS1632, from Dr.Ahn!, instead of showing </w:t>
+      </w:r>
+      <w:r>
+        <w:t xml:space="preserve">Hello CS1632, from </w:t>
+      </w:r>
+      <w:r>
+        <w:t>?taco</w:t>
+      </w:r>
+      <w:r>
+        <w:t>!,</w:t>
+      </w:r>
+    </w:p>
+    <w:p>
+      <w:pPr>
+        <w:ind w:left="360"/>
+      </w:pPr>
+    </w:p>
+    <w:p>
+      <w:pPr>
+        <w:ind w:left="360"/>
+      </w:pPr>
+      <w:r>
+        <w:t>REPRODUCTION STEPS:</w:t>
+      </w:r>
+    </w:p>
+    <w:p>
+      <w:pPr>
+        <w:ind w:left="360"/>
+      </w:pPr>
+      <w:r>
+        <w:lastRenderedPageBreak/>
+        <w:tab/>
+        <w:t xml:space="preserve">1) navigate to </w:t>
+      </w:r>
+      <w:r>
+        <w:t>https://cs1632.appspot.com/</w:t>
+      </w:r>
+      <w:r>
+        <w:t>hello/?taco</w:t>
+      </w:r>
+    </w:p>
+    <w:p>
+      <w:pPr>
+        <w:ind w:left="360"/>
+      </w:pPr>
+      <w:r>
+        <w:t xml:space="preserve">EXPECTED BEHAVIOR: Show “Hello CS1632, from </w:t>
+      </w:r>
+      <w:r>
+        <w:t>?taco</w:t>
+      </w:r>
+      <w:r>
+        <w:t>!”</w:t>
+      </w:r>
+    </w:p>
+    <w:p>
+      <w:pPr>
+        <w:ind w:left="360"/>
+      </w:pPr>
+      <w:r>
+        <w:t xml:space="preserve">OBSERVED BEHAVIOR: </w:t>
+      </w:r>
+      <w:r>
+        <w:t>Show</w:t>
+      </w:r>
+      <w:r>
+        <w:t>s</w:t>
+      </w:r>
+      <w:r>
+        <w:t xml:space="preserve"> “Hello CS1632, from Dr.Ahn!”</w:t>
+      </w:r>
+      <w:r>
+        <w:br/>
+      </w:r>
+    </w:p>
+    <w:p>
+      <w:pPr>
+        <w:ind w:left="360"/>
         <w:rPr>
           <w:b/>
           <w:bCs/>
         </w:rPr>
       </w:pPr>
-      <w:r>
-        <w:t xml:space="preserve">Write your </w:t>
-      </w:r>
-      <w:r>
-        <w:t xml:space="preserve">three </w:t>
-      </w:r>
-      <w:r>
-        <w:t>defects here.</w:t>
-      </w:r>
     </w:p>
     <w:sectPr>
       <w:pgSz w:w="12240" w:h="15840"/>
@@ -363,6 +730,96 @@
 <file path=word/numbering.xml><?xml version="1.0" encoding="utf-8"?>
 <w:numbering xmlns:wpc="http://schemas.microsoft.com/office/word/2010/wordprocessingCanvas" xmlns:cx="http://schemas.microsoft.com/office/drawing/2014/chartex" xmlns:cx1="http://schemas.microsoft.com/office/drawing/2015/9/8/chartex" xmlns:cx2="http://schemas.microsoft.com/office/drawing/2015/10/21/chartex" xmlns:cx3="http://schemas.microsoft.com/office/drawing/2016/5/9/chartex" xmlns:cx4="http://schemas.microsoft.com/office/drawing/2016/5/10/chartex" xmlns:cx5="http://schemas.microsoft.com/office/drawing/2016/5/11/chartex" xmlns:cx6="http://schemas.microsoft.com/office/drawing/2016/5/12/chartex" xmlns:cx7="http://schemas.microsoft.com/office/drawing/2016/5/13/chartex" xmlns:cx8="http://schemas.microsoft.com/office/drawing/2016/5/14/chartex" xmlns:mc="http://schemas.openxmlformats.org/markup-compatibility/2006" xmlns:aink="http://schemas.microsoft.com/office/drawing/2016/ink" xmlns:am3d="http://schemas.microsoft.com/office/drawing/2017/model3d" xmlns:o="urn:schemas-microsoft-com:office:office" xmlns:r="http://schemas.openxmlformats.org/officeDocument/2006/relationships" xmlns:m="http://schemas.openxmlformats.org/officeDocument/2006/math" xmlns:v="urn:schemas-microsoft-com:vml" xmlns:wp14="http://schemas.microsoft.com/office/word/2010/wordprocessingDrawing" xmlns:wp="http://schemas.openxmlformats.org/drawingml/2006/wordprocessingDrawing" xmlns:w10="urn:schemas-microsoft-com:office:word" xmlns:w="http://schemas.openxmlformats.org/wordprocessingml/2006/main" xmlns:w14="http://schemas.microsoft.com/office/word/2010/wordml" xmlns:w15="http://schemas.microsoft.com/office/word/2012/wordml" xmlns:w16cex="http://schemas.microsoft.com/office/word/2018/wordml/cex" xmlns:w16cid="http://schemas.microsoft.com/office/word/2016/wordml/cid" xmlns:w16="http://schemas.microsoft.com/office/word/2018/wordml" xmlns:w16se="http://schemas.microsoft.com/office/word/2015/wordml/symex" xmlns:wpg="http://schemas.microsoft.com/office/word/2010/wordprocessingGroup" xmlns:wpi="http://schemas.microsoft.com/office/word/2010/wordprocessingInk" xmlns:wne="http://schemas.microsoft.com/office/word/2006/wordml" xmlns:wps="http://schemas.microsoft.com/office/word/2010/wordprocessingShape" mc:Ignorable="w14 w15 w16se w16cid w16 w16cex wp14">
   <w:abstractNum w:abstractNumId="0" w15:restartNumberingAfterBreak="0">
+    <w:nsid w:val="02E70751"/>
+    <w:multiLevelType w:val="hybridMultilevel"/>
+    <w:tmpl w:val="7C1EF576"/>
+    <w:lvl w:ilvl="0" w:tplc="04090011">
+      <w:start w:val="1"/>
+      <w:numFmt w:val="decimal"/>
+      <w:lvlText w:val="%1)"/>
+      <w:lvlJc w:val="left"/>
+      <w:pPr>
+        <w:ind w:left="720" w:hanging="360"/>
+      </w:pPr>
+      <w:rPr>
+        <w:rFonts w:hint="default"/>
+        <w:b w:val="0"/>
+      </w:rPr>
+    </w:lvl>
+    <w:lvl w:ilvl="1" w:tplc="04090019" w:tentative="1">
+      <w:start w:val="1"/>
+      <w:numFmt w:val="lowerLetter"/>
+      <w:lvlText w:val="%2."/>
+      <w:lvlJc w:val="left"/>
+      <w:pPr>
+        <w:ind w:left="1440" w:hanging="360"/>
+      </w:pPr>
+    </w:lvl>
+    <w:lvl w:ilvl="2" w:tplc="0409001B" w:tentative="1">
+      <w:start w:val="1"/>
+      <w:numFmt w:val="lowerRoman"/>
+      <w:lvlText w:val="%3."/>
+      <w:lvlJc w:val="right"/>
+      <w:pPr>
+        <w:ind w:left="2160" w:hanging="180"/>
+      </w:pPr>
+    </w:lvl>
+    <w:lvl w:ilvl="3" w:tplc="0409000F" w:tentative="1">
+      <w:start w:val="1"/>
+      <w:numFmt w:val="decimal"/>
+      <w:lvlText w:val="%4."/>
+      <w:lvlJc w:val="left"/>
+      <w:pPr>
+        <w:ind w:left="2880" w:hanging="360"/>
+      </w:pPr>
+    </w:lvl>
+    <w:lvl w:ilvl="4" w:tplc="04090019" w:tentative="1">
+      <w:start w:val="1"/>
+      <w:numFmt w:val="lowerLetter"/>
+      <w:lvlText w:val="%5."/>
+      <w:lvlJc w:val="left"/>
+      <w:pPr>
+        <w:ind w:left="3600" w:hanging="360"/>
+      </w:pPr>
+    </w:lvl>
+    <w:lvl w:ilvl="5" w:tplc="0409001B" w:tentative="1">
+      <w:start w:val="1"/>
+      <w:numFmt w:val="lowerRoman"/>
+      <w:lvlText w:val="%6."/>
+      <w:lvlJc w:val="right"/>
+      <w:pPr>
+        <w:ind w:left="4320" w:hanging="180"/>
+      </w:pPr>
+    </w:lvl>
+    <w:lvl w:ilvl="6" w:tplc="0409000F" w:tentative="1">
+      <w:start w:val="1"/>
+      <w:numFmt w:val="decimal"/>
+      <w:lvlText w:val="%7."/>
+      <w:lvlJc w:val="left"/>
+      <w:pPr>
+        <w:ind w:left="5040" w:hanging="360"/>
+      </w:pPr>
+    </w:lvl>
+    <w:lvl w:ilvl="7" w:tplc="04090019" w:tentative="1">
+      <w:start w:val="1"/>
+      <w:numFmt w:val="lowerLetter"/>
+      <w:lvlText w:val="%8."/>
+      <w:lvlJc w:val="left"/>
+      <w:pPr>
+        <w:ind w:left="5760" w:hanging="360"/>
+      </w:pPr>
+    </w:lvl>
+    <w:lvl w:ilvl="8" w:tplc="0409001B" w:tentative="1">
+      <w:start w:val="1"/>
+      <w:numFmt w:val="lowerRoman"/>
+      <w:lvlText w:val="%9."/>
+      <w:lvlJc w:val="right"/>
+      <w:pPr>
+        <w:ind w:left="6480" w:hanging="180"/>
+      </w:pPr>
+    </w:lvl>
+  </w:abstractNum>
+  <w:abstractNum w:abstractNumId="1" w15:restartNumberingAfterBreak="0">
     <w:nsid w:val="698F6EBB"/>
     <w:multiLevelType w:val="hybridMultilevel"/>
     <w:tmpl w:val="F69C6EA6"/>
@@ -452,6 +909,9 @@
     </w:lvl>
   </w:abstractNum>
   <w:num w:numId="1">
+    <w:abstractNumId w:val="1"/>
+  </w:num>
+  <w:num w:numId="2">
     <w:abstractNumId w:val="0"/>
   </w:num>
 </w:numbering>

</xml_diff>